<commit_message>
Prepare for Azure deployment
</commit_message>
<xml_diff>
--- a/psw.docx
+++ b/psw.docx
@@ -1101,10 +1101,170 @@
         </w:tc>
       </w:tr>
     </w:tbl>
+    <w:p/>
+    <w:p/>
+    <w:p>
+      <w:r>
+        <w:t>Vendor</w:t>
+      </w:r>
+    </w:p>
+    <w:p>
+      <w:hyperlink r:id="rId5" w:history="1">
+        <w:r>
+          <w:rPr>
+            <w:rStyle w:val="Hyperlink"/>
+          </w:rPr>
+          <w:t>rinku@winadeal.com</w:t>
+        </w:r>
+      </w:hyperlink>
+      <w:r>
+        <w:t xml:space="preserve">   vendor123</w:t>
+      </w:r>
+    </w:p>
+    <w:p/>
+    <w:p>
+      <w:proofErr w:type="gramStart"/>
+      <w:r>
+        <w:t>vendor</w:t>
+      </w:r>
+      <w:proofErr w:type="gramEnd"/>
+    </w:p>
+    <w:p>
+      <w:proofErr w:type="spellStart"/>
+      <w:r>
+        <w:t>Sanju</w:t>
+      </w:r>
+      <w:proofErr w:type="spellEnd"/>
+      <w:r>
+        <w:t xml:space="preserve">   </w:t>
+      </w:r>
+      <w:r>
+        <w:t>+917777777778</w:t>
+      </w:r>
+      <w:r>
+        <w:t xml:space="preserve">    </w:t>
+      </w:r>
+      <w:hyperlink r:id="rId6" w:history="1">
+        <w:r>
+          <w:rPr>
+            <w:rStyle w:val="Hyperlink"/>
+          </w:rPr>
+          <w:t>vendor2@winadeal.com</w:t>
+        </w:r>
+      </w:hyperlink>
+      <w:r>
+        <w:t xml:space="preserve">  vendor123</w:t>
+      </w:r>
+    </w:p>
+    <w:p>
+      <w:proofErr w:type="spellStart"/>
+      <w:r>
+        <w:t>Kazi</w:t>
+      </w:r>
+      <w:proofErr w:type="spellEnd"/>
+      <w:r>
+        <w:t xml:space="preserve">   </w:t>
+      </w:r>
+      <w:r>
+        <w:t>+917777777771</w:t>
+      </w:r>
+      <w:r>
+        <w:t xml:space="preserve">    </w:t>
+      </w:r>
+      <w:hyperlink r:id="rId7" w:history="1">
+        <w:r>
+          <w:rPr>
+            <w:rStyle w:val="Hyperlink"/>
+          </w:rPr>
+          <w:t>vendor3@winadeal.com</w:t>
+        </w:r>
+      </w:hyperlink>
+      <w:r>
+        <w:t xml:space="preserve">  vendor123</w:t>
+      </w:r>
+    </w:p>
     <w:p>
       <w:bookmarkStart w:id="0" w:name="_GoBack"/>
       <w:bookmarkEnd w:id="0"/>
     </w:p>
+    <w:p>
+      <w:r>
+        <w:t>Customer</w:t>
+      </w:r>
+    </w:p>
+    <w:p>
+      <w:pPr>
+        <w:pStyle w:val="NormalWeb"/>
+      </w:pPr>
+      <w:proofErr w:type="spellStart"/>
+      <w:proofErr w:type="gramStart"/>
+      <w:r>
+        <w:t>Ranju</w:t>
+      </w:r>
+      <w:proofErr w:type="spellEnd"/>
+      <w:r>
+        <w:t xml:space="preserve">  +</w:t>
+      </w:r>
+      <w:proofErr w:type="gramEnd"/>
+      <w:r>
+        <w:t xml:space="preserve">917777777776   </w:t>
+      </w:r>
+      <w:hyperlink r:id="rId8" w:history="1">
+        <w:r>
+          <w:rPr>
+            <w:rStyle w:val="Hyperlink"/>
+          </w:rPr>
+          <w:t>cust2@winadeal.com</w:t>
+        </w:r>
+      </w:hyperlink>
+      <w:r>
+        <w:t xml:space="preserve"> cust123</w:t>
+      </w:r>
+    </w:p>
+    <w:p>
+      <w:pPr>
+        <w:pStyle w:val="NormalWeb"/>
+      </w:pPr>
+    </w:p>
+    <w:p>
+      <w:pPr>
+        <w:pStyle w:val="NormalWeb"/>
+      </w:pPr>
+      <w:r>
+        <w:t>Delivery partner</w:t>
+      </w:r>
+    </w:p>
+    <w:p>
+      <w:pPr>
+        <w:pStyle w:val="NormalWeb"/>
+      </w:pPr>
+      <w:proofErr w:type="spellStart"/>
+      <w:r>
+        <w:t>Badsha</w:t>
+      </w:r>
+      <w:proofErr w:type="spellEnd"/>
+      <w:r>
+        <w:t xml:space="preserve">   </w:t>
+      </w:r>
+      <w:r>
+        <w:t>+917777777775</w:t>
+      </w:r>
+      <w:r>
+        <w:t xml:space="preserve">   </w:t>
+      </w:r>
+      <w:hyperlink r:id="rId9" w:history="1">
+        <w:r>
+          <w:rPr>
+            <w:rStyle w:val="Hyperlink"/>
+          </w:rPr>
+          <w:t>delivery2@winadeal.com</w:t>
+        </w:r>
+      </w:hyperlink>
+      <w:r>
+        <w:t xml:space="preserve">  delivery123</w:t>
+      </w:r>
+    </w:p>
+    <w:p/>
     <w:sectPr>
       <w:pgSz w:w="11906" w:h="16838"/>
       <w:pgMar w:top="1440" w:right="1440" w:bottom="1440" w:left="1440" w:header="708" w:footer="708" w:gutter="0"/>
@@ -1374,6 +1534,34 @@
       <w:szCs w:val="20"/>
     </w:rPr>
   </w:style>
+  <w:style w:type="character" w:styleId="Hyperlink">
+    <w:name w:val="Hyperlink"/>
+    <w:basedOn w:val="DefaultParagraphFont"/>
+    <w:uiPriority w:val="99"/>
+    <w:unhideWhenUsed/>
+    <w:rsid w:val="008B51B3"/>
+    <w:rPr>
+      <w:color w:val="0000FF" w:themeColor="hyperlink"/>
+      <w:u w:val="single"/>
+    </w:rPr>
+  </w:style>
+  <w:style w:type="paragraph" w:styleId="NormalWeb">
+    <w:name w:val="Normal (Web)"/>
+    <w:basedOn w:val="Normal"/>
+    <w:uiPriority w:val="99"/>
+    <w:semiHidden/>
+    <w:unhideWhenUsed/>
+    <w:rsid w:val="00807471"/>
+    <w:pPr>
+      <w:spacing w:before="100" w:beforeAutospacing="1" w:after="100" w:afterAutospacing="1" w:line="240" w:lineRule="auto"/>
+    </w:pPr>
+    <w:rPr>
+      <w:rFonts w:ascii="Times New Roman" w:eastAsia="Times New Roman" w:hAnsi="Times New Roman" w:cs="Times New Roman"/>
+      <w:sz w:val="24"/>
+      <w:szCs w:val="24"/>
+      <w:lang w:eastAsia="en-IN"/>
+    </w:rPr>
+  </w:style>
 </w:styles>
 </file>
 
@@ -1634,6 +1822,34 @@
       <w:rFonts w:ascii="Courier New" w:eastAsia="Times New Roman" w:hAnsi="Courier New" w:cs="Courier New"/>
       <w:sz w:val="20"/>
       <w:szCs w:val="20"/>
+    </w:rPr>
+  </w:style>
+  <w:style w:type="character" w:styleId="Hyperlink">
+    <w:name w:val="Hyperlink"/>
+    <w:basedOn w:val="DefaultParagraphFont"/>
+    <w:uiPriority w:val="99"/>
+    <w:unhideWhenUsed/>
+    <w:rsid w:val="008B51B3"/>
+    <w:rPr>
+      <w:color w:val="0000FF" w:themeColor="hyperlink"/>
+      <w:u w:val="single"/>
+    </w:rPr>
+  </w:style>
+  <w:style w:type="paragraph" w:styleId="NormalWeb">
+    <w:name w:val="Normal (Web)"/>
+    <w:basedOn w:val="Normal"/>
+    <w:uiPriority w:val="99"/>
+    <w:semiHidden/>
+    <w:unhideWhenUsed/>
+    <w:rsid w:val="00807471"/>
+    <w:pPr>
+      <w:spacing w:before="100" w:beforeAutospacing="1" w:after="100" w:afterAutospacing="1" w:line="240" w:lineRule="auto"/>
+    </w:pPr>
+    <w:rPr>
+      <w:rFonts w:ascii="Times New Roman" w:eastAsia="Times New Roman" w:hAnsi="Times New Roman" w:cs="Times New Roman"/>
+      <w:sz w:val="24"/>
+      <w:szCs w:val="24"/>
+      <w:lang w:eastAsia="en-IN"/>
     </w:rPr>
   </w:style>
 </w:styles>

</xml_diff>